<commit_message>
bla bla bla 2
</commit_message>
<xml_diff>
--- a/Tasaheel file from emhomed.docx
+++ b/Tasaheel file from emhomed.docx
@@ -5,7 +5,7 @@
     <w:p>
       <w:pPr>
         <w:rPr>
-          <w:rFonts w:hint="cs"/>
+          <w:rtl/>
         </w:rPr>
       </w:pPr>
       <w:r>
@@ -14,6 +14,92 @@
           <w:rtl/>
         </w:rPr>
         <w:t>تم التعديل على هذا الملف من قبل امحمد عبد لجليل</w:t>
+      </w:r>
+    </w:p>
+    <w:p>
+      <w:r>
+        <w:rPr>
+          <w:rFonts w:hint="cs"/>
+          <w:rtl/>
+        </w:rPr>
+        <w:t>حخهعغفقثصضشسيبلاتنمكططظزوةىلارؤءئشض</w:t>
+      </w:r>
+      <w:r>
+        <w:rPr>
+          <w:rFonts w:hint="cs"/>
+          <w:rtl/>
+        </w:rPr>
+        <w:t xml:space="preserve"> </w:t>
+      </w:r>
+      <w:r>
+        <w:rPr>
+          <w:rFonts w:hint="cs"/>
+          <w:rtl/>
+        </w:rPr>
+        <w:t>حخهعغفقثصضشسيبلاتنمكططظزوةىلارؤءئشضصثقفغعهخحجكزوتالبيسيبل</w:t>
+      </w:r>
+    </w:p>
+    <w:p>
+      <w:r>
+        <w:rPr>
+          <w:rFonts w:hint="cs"/>
+          <w:rtl/>
+        </w:rPr>
+        <w:t>حخهعغفقثصضشسيبلاتنمكططظزوةىلارؤءئشضصثقفغعهخحجكزوتالبيسيبل</w:t>
+      </w:r>
+    </w:p>
+    <w:p>
+      <w:r>
+        <w:rPr>
+          <w:rFonts w:hint="cs"/>
+          <w:rtl/>
+        </w:rPr>
+        <w:t>حخهعغفقثصضشسيبلاتنمكططظزوةىلارؤءئشضصثقفغعهخحجكزوتالبيسيبل</w:t>
+      </w:r>
+    </w:p>
+    <w:p>
+      <w:r>
+        <w:rPr>
+          <w:rFonts w:hint="cs"/>
+          <w:rtl/>
+        </w:rPr>
+        <w:t>حخهعغفقثصضشسيبلاتنمكططظزوةىلارؤءئشضصثقفغعهخحجكزوتالبيسيبل</w:t>
+      </w:r>
+    </w:p>
+    <w:p>
+      <w:r>
+        <w:rPr>
+          <w:rFonts w:hint="cs"/>
+          <w:rtl/>
+        </w:rPr>
+        <w:t>حخهعغفقثصضشسيبلاتنمكططظزوةىلارؤءئشضصثقفغعهخحجكزوتالبيسيبل</w:t>
+      </w:r>
+    </w:p>
+    <w:p>
+      <w:r>
+        <w:rPr>
+          <w:rFonts w:hint="cs"/>
+          <w:rtl/>
+        </w:rPr>
+        <w:t>حخهعغفقثصضشسيبلاتنمكططظزوةىلارؤءئشضصثقفغعهخحجكزوتالبيسيبل</w:t>
+      </w:r>
+    </w:p>
+    <w:p>
+      <w:r>
+        <w:rPr>
+          <w:rFonts w:hint="cs"/>
+          <w:rtl/>
+        </w:rPr>
+        <w:t>حخهعغفقثصضشسيبلاتنمكططظزوةىلارؤءئشضصثقفغعهخحجكزوتالبيسيبل</w:t>
+      </w:r>
+    </w:p>
+    <w:p>
+      <w:r>
+        <w:rPr>
+          <w:rFonts w:hint="cs"/>
+          <w:rtl/>
+        </w:rPr>
+        <w:t>رصثقفغعهخحجكزوتالبيسيبل</w:t>
       </w:r>
     </w:p>
     <w:sectPr>

</xml_diff>